<commit_message>
UUdet muutokset, testissä koodin purkua eri filuille
</commit_message>
<xml_diff>
--- a/Pelimoottorien vertailu ja valinta.docx
+++ b/Pelimoottorien vertailu ja valinta.docx
@@ -23,171 +23,417 @@
           <w:iCs w:val="0"/>
           <w:spacing w:val="0"/>
         </w:rPr>
-        <w:t>Pelimoottorien vertailu ja valinta</w:t>
-      </w:r>
-    </w:p>
-    <w:p/>
-    <w:p>
-      <w:r>
-        <w:t xml:space="preserve">Suunnitellessa oppimispeliä ja sen toteuttamista, yksi tärkeimmistä elementeistä on oikean ja pelin toteutukseen sopivan pelimoottorin </w:t>
-      </w:r>
-      <w:r>
-        <w:t>valitseminen</w:t>
-      </w:r>
-      <w:r>
-        <w:t xml:space="preserve">. </w:t>
-      </w:r>
-      <w:r>
-        <w:t>Pelin suunnitteluvaiheessa</w:t>
-      </w:r>
-      <w:r>
-        <w:t xml:space="preserve"> </w:t>
-      </w:r>
-      <w:r>
-        <w:t>on hyvä</w:t>
-      </w:r>
-      <w:r>
-        <w:t xml:space="preserve"> tehdä vertailua eri pelimoottorien välillä ja </w:t>
-      </w:r>
-      <w:r>
-        <w:t>käydä läpi niiden rajallisuuden sekä ominaisuudet</w:t>
-      </w:r>
-      <w:r>
-        <w:t xml:space="preserve">. </w:t>
-      </w:r>
-      <w:r>
-        <w:t xml:space="preserve">Tässä kappaleessa käyn </w:t>
-      </w:r>
-      <w:r>
-        <w:t xml:space="preserve">lyhyesti </w:t>
-      </w:r>
-      <w:r>
-        <w:t>läpi</w:t>
-      </w:r>
-      <w:r>
-        <w:t xml:space="preserve"> omat</w:t>
-      </w:r>
-      <w:r>
-        <w:t xml:space="preserve"> </w:t>
-      </w:r>
-      <w:r>
-        <w:t>vertailukohteet</w:t>
-      </w:r>
-      <w:r>
-        <w:t xml:space="preserve"> </w:t>
-      </w:r>
-      <w:r>
-        <w:t>sekä</w:t>
-      </w:r>
-      <w:r>
-        <w:t xml:space="preserve"> kerron </w:t>
-      </w:r>
-      <w:r>
-        <w:t xml:space="preserve">miksi ja </w:t>
-      </w:r>
-      <w:r>
-        <w:t>mih</w:t>
-      </w:r>
-      <w:r>
-        <w:t>i</w:t>
-      </w:r>
-      <w:r>
-        <w:t>n pelimoottoriin</w:t>
-      </w:r>
-      <w:r>
-        <w:t xml:space="preserve"> päädyin</w:t>
-      </w:r>
-      <w:r>
-        <w:t>.</w:t>
+        <w:t>Pelimoottori</w:t>
       </w:r>
     </w:p>
     <w:p>
       <w:r>
-        <w:t>Monet pelimoottorit tarjoavat useita eri vaihtoehtoja pelien ohjelmoimiselle</w:t>
-      </w:r>
-      <w:r>
-        <w:t>,</w:t>
-      </w:r>
-      <w:r>
-        <w:t xml:space="preserve"> joka itsessään tekee vaikea</w:t>
-      </w:r>
-      <w:r>
-        <w:t>k</w:t>
-      </w:r>
-      <w:r>
-        <w:t xml:space="preserve">si </w:t>
-      </w:r>
-      <w:r>
-        <w:t xml:space="preserve">sopivan pelimoottorin löytämisen. Tärkeimpiä ominaisuuksia ja ehtoja, joita </w:t>
-      </w:r>
-      <w:r>
-        <w:t>opinnäytetyö</w:t>
-      </w:r>
-      <w:r>
-        <w:t xml:space="preserve">ssäni hyödynnettävän </w:t>
-      </w:r>
-      <w:r>
-        <w:t>pelimoottorin pitää täyttää ovat mm. hyvä dokumentointi, riittävä ohjeistus</w:t>
-      </w:r>
-      <w:r>
-        <w:t xml:space="preserve"> ja avunsaanti</w:t>
-      </w:r>
-      <w:r>
-        <w:t>, selaintuki</w:t>
-      </w:r>
-      <w:r>
-        <w:t xml:space="preserve">, käyttöönotto ja lisenssit. </w:t>
-      </w:r>
-      <w:r>
-        <w:t>Näitä lähtökohtia</w:t>
-      </w:r>
-      <w:r>
-        <w:t xml:space="preserve"> pidin kriteer</w:t>
-      </w:r>
-      <w:r>
-        <w:t>einä</w:t>
-      </w:r>
-      <w:r>
-        <w:t xml:space="preserve"> valitessani </w:t>
-      </w:r>
-      <w:r>
-        <w:t>seitsemää vartailunkohdetta, jotka kaikki ovat omalla tavallaan hyviä pelimoottoreita.</w:t>
+        <w:t xml:space="preserve">Pelimoottorilla (game engine) tarkoitetaan </w:t>
+      </w:r>
+      <w:r>
+        <w:t>videopelien ohjelmistokehys</w:t>
+      </w:r>
+      <w:r>
+        <w:t>tä</w:t>
+      </w:r>
+      <w:r>
+        <w:t xml:space="preserve">, jonka päälle </w:t>
+      </w:r>
+      <w:r>
+        <w:t>ohjelmoijat</w:t>
+      </w:r>
+      <w:r>
+        <w:t xml:space="preserve"> raken</w:t>
+      </w:r>
+      <w:r>
+        <w:t>tavat pelejä. Pelimoottori on</w:t>
+      </w:r>
+      <w:r>
+        <w:t xml:space="preserve"> </w:t>
+      </w:r>
+      <w:r>
+        <w:t>video</w:t>
+      </w:r>
+      <w:r>
+        <w:t>pelien sydän ja sen tärkeyttä</w:t>
+      </w:r>
+      <w:r>
+        <w:t xml:space="preserve"> peleissä</w:t>
+      </w:r>
+      <w:r>
+        <w:t xml:space="preserve"> voi verrata auton moottorin tärkeyteen</w:t>
+      </w:r>
+      <w:r>
+        <w:t xml:space="preserve"> autolla ajamisessa</w:t>
+      </w:r>
+      <w:r>
+        <w:t>.</w:t>
+      </w:r>
+      <w:r>
+        <w:t xml:space="preserve"> </w:t>
+      </w:r>
+      <w:r>
+        <w:t>Se sisältää</w:t>
+      </w:r>
+      <w:r>
+        <w:t xml:space="preserve"> </w:t>
+      </w:r>
+      <w:r>
+        <w:t>useimmat</w:t>
+      </w:r>
+      <w:r>
+        <w:t xml:space="preserve"> </w:t>
+      </w:r>
+      <w:r>
+        <w:t>pelien tarvitsemat moduulit</w:t>
+      </w:r>
+      <w:r>
+        <w:t xml:space="preserve">, kuten pelin </w:t>
+      </w:r>
+      <w:r>
+        <w:t>renderöinnin 2D- ja 3D-grafiikalle</w:t>
+      </w:r>
+      <w:r>
+        <w:t>, fysiikka</w:t>
+      </w:r>
+      <w:r>
+        <w:t xml:space="preserve">mallinnuksen, </w:t>
+      </w:r>
+      <w:r>
+        <w:t>syöt</w:t>
+      </w:r>
+      <w:r>
+        <w:t>t</w:t>
+      </w:r>
+      <w:r>
+        <w:t>e</w:t>
+      </w:r>
+      <w:r>
+        <w:t>en hyödyntämisen, tekoälyn sekä aduiojärjestelmän</w:t>
+      </w:r>
+      <w:r>
+        <w:t>, jotta kehittäjät voivat keskittyä pelin ainutlaatuisuuden yksityiskohtiin (</w:t>
+      </w:r>
+      <w:r>
+        <w:t>UBM Tech</w:t>
+      </w:r>
+      <w:r>
+        <w:t>)</w:t>
+      </w:r>
+      <w:r>
+        <w:t xml:space="preserve">. </w:t>
+      </w:r>
+      <w:r>
+        <w:t xml:space="preserve">”Pelimoottorit tarjoavat visuaalisen ohjelmoinnin paketteja sekä uudelleen käytettäviä ohjelmiston elementtejä joita tyypillisesti tarjotaan sisäänrakennetuissa alustoissa aktivoiden tehokkaan, tieto-ohjatun pelinkehityksen” (Janalta Interactive Inc). </w:t>
+      </w:r>
+      <w:r>
+        <w:t>Pelimoottorin ominaisuu</w:t>
+      </w:r>
+      <w:r>
+        <w:t>det ja käyttömahdollisuudet on</w:t>
+      </w:r>
+      <w:r>
+        <w:t xml:space="preserve"> dokumentoitu ohjelmointirajapinnan dokumenttiin</w:t>
+      </w:r>
+      <w:r>
+        <w:t xml:space="preserve"> (API documents)</w:t>
+      </w:r>
+      <w:r>
+        <w:t>, jossa pelimoottorin kaikki funktiot selityksineen ovat listattuina.</w:t>
+      </w:r>
+      <w:r>
+        <w:t xml:space="preserve"> </w:t>
+      </w:r>
+      <w:r>
+        <w:t>Usein pelimoottori</w:t>
+      </w:r>
+      <w:r>
+        <w:t>e</w:t>
+      </w:r>
+      <w:r>
+        <w:t xml:space="preserve">n kehittäjänä toimii joko suurempi pelitalo tai pienempi </w:t>
+      </w:r>
+      <w:r>
+        <w:t>tiimi</w:t>
+      </w:r>
+      <w:r>
+        <w:t>, jotka edesauttavat pelimoottorien jatkuvaa kehittämistä ja parantamista.</w:t>
+      </w:r>
+      <w:r>
+        <w:t xml:space="preserve"> </w:t>
+      </w:r>
+      <w:r>
+        <w:t>Näin pelimoottorien</w:t>
+      </w:r>
+      <w:r>
+        <w:t xml:space="preserve"> versiot </w:t>
+      </w:r>
+      <w:r>
+        <w:t>pysyvät</w:t>
+      </w:r>
+      <w:r>
+        <w:t xml:space="preserve"> </w:t>
+      </w:r>
+      <w:r>
+        <w:t>useimmiten aina ajan tasalla, joka</w:t>
+      </w:r>
+      <w:r>
+        <w:t xml:space="preserve"> taas</w:t>
+      </w:r>
+      <w:r>
+        <w:t xml:space="preserve"> mahdollistaa</w:t>
+      </w:r>
+      <w:r>
+        <w:t xml:space="preserve"> tietotekniikan nopeassa ja vaihtelevassa virrassa mukana</w:t>
+      </w:r>
+      <w:r>
+        <w:t xml:space="preserve"> pysymise</w:t>
+      </w:r>
+      <w:r>
+        <w:t>n</w:t>
+      </w:r>
+      <w:r>
+        <w:t>.</w:t>
       </w:r>
     </w:p>
     <w:p>
-      <w:r>
-        <w:t xml:space="preserve">Usemman pelimoottorin takana toimii joko suurempi pelitalo tai </w:t>
-      </w:r>
-      <w:r>
-        <w:t>pienempi ryhmä, jotka edesauttavat pelimoottorien jatkuvaa kehittämistä ja parantamista.</w:t>
-      </w:r>
-      <w:r>
-        <w:t xml:space="preserve"> </w:t>
-      </w:r>
-      <w:r>
-        <w:t>Niiden</w:t>
-      </w:r>
-      <w:r>
-        <w:t xml:space="preserve"> versiot ovat </w:t>
-      </w:r>
-      <w:r>
-        <w:t>useimmiten aina ajan tasalla, joka mahdollistaa</w:t>
-      </w:r>
-      <w:r>
-        <w:t xml:space="preserve"> tietotekniikan nopeassa ja vaihtelevassa virrassa mukana</w:t>
-      </w:r>
-      <w:r>
-        <w:t xml:space="preserve"> pysymise</w:t>
-      </w:r>
-      <w:r>
-        <w:t>n.</w:t>
-      </w:r>
-      <w:r>
-        <w:t xml:space="preserve"> </w:t>
+      <w:pPr>
+        <w:pStyle w:val="Heading1"/>
+      </w:pPr>
+      <w:r>
+        <w:rPr>
+          <w:rStyle w:val="BookTitle"/>
+          <w:b w:val="0"/>
+          <w:bCs w:val="0"/>
+          <w:i w:val="0"/>
+          <w:iCs w:val="0"/>
+          <w:spacing w:val="0"/>
+        </w:rPr>
+        <w:t>Pelimoottorien vertailu</w:t>
       </w:r>
     </w:p>
     <w:p>
       <w:r>
+        <w:t xml:space="preserve">Suunnitellessa oppimispeliä ja sen toteuttamista, yksi tärkeimmistä elementeistä on oikean ja pelin toteutukseen sopivan pelimoottorin </w:t>
+      </w:r>
+      <w:r>
+        <w:t>valitseminen</w:t>
+      </w:r>
+      <w:r>
+        <w:t xml:space="preserve">. </w:t>
+      </w:r>
+      <w:r>
+        <w:t>Pelin suunnitteluvaiheessa</w:t>
+      </w:r>
+      <w:r>
+        <w:t xml:space="preserve"> </w:t>
+      </w:r>
+      <w:r>
+        <w:t>on hyvä</w:t>
+      </w:r>
+      <w:r>
+        <w:t xml:space="preserve"> tehdä vertailua eri pelimoottorien välillä ja </w:t>
+      </w:r>
+      <w:r>
+        <w:t>käydä läpi niiden rajallisuuden sekä ominaisuudet</w:t>
+      </w:r>
+      <w:r>
+        <w:t xml:space="preserve">. </w:t>
+      </w:r>
+      <w:r>
+        <w:t xml:space="preserve">Tässä kappaleessa käyn </w:t>
+      </w:r>
+      <w:r>
+        <w:t xml:space="preserve">lyhyesti </w:t>
+      </w:r>
+      <w:r>
+        <w:t>läpi</w:t>
+      </w:r>
+      <w:r>
+        <w:t xml:space="preserve"> omat</w:t>
+      </w:r>
+      <w:r>
+        <w:t xml:space="preserve"> </w:t>
+      </w:r>
+      <w:r>
+        <w:t>vertailukohteet</w:t>
+      </w:r>
+      <w:r>
+        <w:t xml:space="preserve"> </w:t>
+      </w:r>
+      <w:r>
+        <w:t>sekä</w:t>
+      </w:r>
+      <w:r>
+        <w:t xml:space="preserve"> kerron </w:t>
+      </w:r>
+      <w:r>
+        <w:t xml:space="preserve">miksi ja </w:t>
+      </w:r>
+      <w:r>
+        <w:t>mih</w:t>
+      </w:r>
+      <w:r>
+        <w:t>i</w:t>
+      </w:r>
+      <w:r>
+        <w:t>n pelimoottoriin</w:t>
+      </w:r>
+      <w:r>
+        <w:t xml:space="preserve"> päädyin</w:t>
+      </w:r>
+      <w:r>
+        <w:t>.</w:t>
+      </w:r>
+    </w:p>
+    <w:p>
+      <w:r>
+        <w:t xml:space="preserve">Monet pelimoottorit tarjoavat useita eri </w:t>
+      </w:r>
+      <w:r>
+        <w:t>ominaisuuksia</w:t>
+      </w:r>
+      <w:r>
+        <w:t xml:space="preserve"> pelien ohjelmoimise</w:t>
+      </w:r>
+      <w:r>
+        <w:t>en</w:t>
+      </w:r>
+      <w:r>
+        <w:t>,</w:t>
+      </w:r>
+      <w:r>
+        <w:t xml:space="preserve"> joka</w:t>
+      </w:r>
+      <w:r>
+        <w:t xml:space="preserve"> </w:t>
+      </w:r>
+      <w:r>
+        <w:t>tekee</w:t>
+      </w:r>
+      <w:r>
+        <w:t xml:space="preserve"> itselleen</w:t>
+      </w:r>
+      <w:r>
+        <w:t xml:space="preserve"> sopivan pelimoottorin löytämisen</w:t>
+      </w:r>
+      <w:r>
+        <w:t xml:space="preserve"> vaikeaksi</w:t>
+      </w:r>
+      <w:r>
+        <w:t xml:space="preserve">. </w:t>
+      </w:r>
+      <w:r>
+        <w:t>Pelimoottorin</w:t>
+      </w:r>
+      <w:r>
+        <w:t xml:space="preserve"> tärkeimpiä</w:t>
+      </w:r>
+      <w:r>
+        <w:t xml:space="preserve"> ominaisuuksia, joita sen usei</w:t>
+      </w:r>
+      <w:r>
+        <w:t>mmiten kuuluu tarjota, ovat eri</w:t>
+      </w:r>
+      <w:r>
+        <w:t>laisten mallinnosten lataaminen, näyttäminen ja animointi, törmäyksen tunnistus eri olioiden välillä, fysiikka, syöt</w:t>
+      </w:r>
+      <w:r>
+        <w:t>een hyödyntäminen</w:t>
+      </w:r>
+      <w:r>
+        <w:t xml:space="preserve"> (input)</w:t>
+      </w:r>
+      <w:r>
+        <w:t>,</w:t>
+      </w:r>
+      <w:r>
+        <w:t xml:space="preserve"> graafiset käyttöliittymät sekä </w:t>
+      </w:r>
+      <w:r>
+        <w:t>pelin tekoälyn toimin</w:t>
+      </w:r>
+      <w:r>
+        <w:t>t</w:t>
+      </w:r>
+      <w:r>
+        <w:t xml:space="preserve">a. Nämä </w:t>
+      </w:r>
+      <w:r>
+        <w:t>ominaisuudet</w:t>
+      </w:r>
+      <w:r>
+        <w:t xml:space="preserve"> luovat itse pelimoottorin</w:t>
+      </w:r>
+      <w:r>
+        <w:t>, jonka pohjalta pelin kehittäjien on helpompi toteuttaa ainutlaatuinen kokonaisuus</w:t>
+      </w:r>
+      <w:r>
+        <w:t xml:space="preserve">. </w:t>
+      </w:r>
+      <w:r>
+        <w:t>Itselleni t</w:t>
+      </w:r>
+      <w:r>
+        <w:t xml:space="preserve">ärkeimpiä ominaisuuksia ja ehtoja, joita </w:t>
+      </w:r>
+      <w:r>
+        <w:t>opinnäytetyö</w:t>
+      </w:r>
+      <w:r>
+        <w:t xml:space="preserve">ssäni hyödynnettävän </w:t>
+      </w:r>
+      <w:r>
+        <w:t xml:space="preserve">pelimoottorin </w:t>
+      </w:r>
+      <w:r>
+        <w:t>on täytettävä,</w:t>
+      </w:r>
+      <w:r>
+        <w:t xml:space="preserve"> ovat hyvä dokumentointi</w:t>
+      </w:r>
+      <w:r>
+        <w:t xml:space="preserve"> niin käyttömahdollisuuksista kuin rajapinnasta</w:t>
+      </w:r>
+      <w:r>
+        <w:t>, riittävä ohjeistus</w:t>
+      </w:r>
+      <w:r>
+        <w:t xml:space="preserve"> ja </w:t>
+      </w:r>
+      <w:r>
+        <w:t>esimerkit</w:t>
+      </w:r>
+      <w:r>
+        <w:t>, selaintuki</w:t>
+      </w:r>
+      <w:r>
+        <w:t xml:space="preserve">, </w:t>
+      </w:r>
+      <w:r>
+        <w:t>käyttöönoton helppous</w:t>
+      </w:r>
+      <w:r>
+        <w:t xml:space="preserve"> ja </w:t>
+      </w:r>
+      <w:r>
+        <w:t>julkaisemisen</w:t>
+      </w:r>
+      <w:r>
+        <w:t xml:space="preserve"> </w:t>
+      </w:r>
+      <w:r>
+        <w:t>lisenssit</w:t>
+      </w:r>
+      <w:r>
+        <w:t>, joiden tässä tapauksessa on oltava vapaasti käytettävät</w:t>
+      </w:r>
+      <w:r>
+        <w:t xml:space="preserve">. </w:t>
+      </w:r>
+    </w:p>
+    <w:p>
+      <w:r>
         <w:rPr>
           <w:rStyle w:val="Heading2Char"/>
         </w:rPr>
@@ -257,10 +503,13 @@
         <w:t>e</w:t>
       </w:r>
       <w:r>
-        <w:t>tte</w:t>
-      </w:r>
-      <w:r>
-        <w:t xml:space="preserve">i </w:t>
+        <w:t>tt</w:t>
+      </w:r>
+      <w:r>
+        <w:t>ä</w:t>
+      </w:r>
+      <w:r>
+        <w:t xml:space="preserve"> </w:t>
       </w:r>
       <w:r>
         <w:t>”dokumentoinnin</w:t>
@@ -269,7 +518,13 @@
         <w:t xml:space="preserve"> </w:t>
       </w:r>
       <w:r>
-        <w:t xml:space="preserve">tarkoituksena ole listata kaikkia </w:t>
+        <w:t>tarkoituksena</w:t>
+      </w:r>
+      <w:r>
+        <w:t xml:space="preserve"> ei</w:t>
+      </w:r>
+      <w:r>
+        <w:t xml:space="preserve"> ole listata kaikkia </w:t>
       </w:r>
       <w:r>
         <w:t xml:space="preserve">pelimoottorin </w:t>
@@ -311,7 +566,10 @@
         <w:t xml:space="preserve">moottoreista pohjustaa dokumentoinnin pelkästään </w:t>
       </w:r>
       <w:r>
-        <w:t>API –dokumen</w:t>
+        <w:t xml:space="preserve">ohjelmointirajapinnan </w:t>
+      </w:r>
+      <w:r>
+        <w:t>dokumen</w:t>
       </w:r>
       <w:r>
         <w:t>tti</w:t>
@@ -320,18 +578,27 @@
         <w:t>in</w:t>
       </w:r>
       <w:r>
+        <w:t xml:space="preserve"> </w:t>
+      </w:r>
+      <w:r>
+        <w:t>(API)</w:t>
+      </w:r>
+      <w:r>
         <w:t xml:space="preserve">, jossa </w:t>
       </w:r>
       <w:r>
-        <w:t>kaikki funktiot o</w:t>
+        <w:t>kaikki funktiot</w:t>
+      </w:r>
+      <w:r>
+        <w:t xml:space="preserve"> ja niiden toiminnallisuudet</w:t>
+      </w:r>
+      <w:r>
+        <w:t xml:space="preserve"> o</w:t>
       </w:r>
       <w:r>
         <w:t>vat</w:t>
       </w:r>
       <w:r>
-        <w:t xml:space="preserve"> vain</w:t>
-      </w:r>
-      <w:r>
         <w:t xml:space="preserve"> listattuna</w:t>
       </w:r>
       <w:r>
@@ -362,16 +629,10 @@
         <w:t xml:space="preserve"> erillistä dokumentaatiota pelimoottorin ominaisuuksista vaan</w:t>
       </w:r>
       <w:r>
-        <w:t xml:space="preserve"> dokumentointi rajoittuu</w:t>
-      </w:r>
-      <w:r>
-        <w:t xml:space="preserve"> API</w:t>
-      </w:r>
-      <w:r>
-        <w:t>-dokument</w:t>
-      </w:r>
-      <w:r>
-        <w:t>tiin</w:t>
+        <w:t xml:space="preserve"> rajoittuvat rajapinnan dokumentointii</w:t>
+      </w:r>
+      <w:r>
+        <w:t xml:space="preserve"> </w:t>
       </w:r>
       <w:r>
         <w:t xml:space="preserve"> kun taas Phaser</w:t>
@@ -380,13 +641,28 @@
         <w:t>, CanvasEngine, COCO S2D</w:t>
       </w:r>
       <w:r>
-        <w:t xml:space="preserve"> ja PlayCanvas sisältävät joko käyttäjälle suunnatun ohjekirjan pelimoottoriin ja sen hyödyntämiseen liittyen tai yhdistelmän niin </w:t>
+        <w:t xml:space="preserve"> ja PlayCanvas sisältävät joko käyttäjälle suunnatun ohjekirjan pelimoottoriin ja sen hyödyntämiseen liittyen tai yhdistelmän </w:t>
+      </w:r>
+      <w:r>
+        <w:t>sekä</w:t>
+      </w:r>
+      <w:r>
+        <w:t xml:space="preserve"> </w:t>
       </w:r>
       <w:r>
         <w:t>ohje</w:t>
       </w:r>
       <w:r>
-        <w:t>kirjasta kuin API-dokumentista</w:t>
+        <w:t xml:space="preserve">kirjasta </w:t>
+      </w:r>
+      <w:r>
+        <w:t>että</w:t>
+      </w:r>
+      <w:r>
+        <w:t xml:space="preserve"> </w:t>
+      </w:r>
+      <w:r>
+        <w:t>rajapinannan dokumentaatiosta</w:t>
       </w:r>
       <w:r>
         <w:t>.</w:t>
@@ -422,7 +698,11 @@
         <w:t xml:space="preserve"> </w:t>
       </w:r>
       <w:r>
-        <w:t xml:space="preserve">Käyttäjäystävällisyys ja riittävä dokumentoini takaa pelimoottorin käyttäjäkunnan. </w:t>
+        <w:t xml:space="preserve">Käyttäjäystävällisyys ja riittävä </w:t>
+      </w:r>
+      <w:r>
+        <w:lastRenderedPageBreak/>
+        <w:t xml:space="preserve">dokumentoini takaa pelimoottorin käyttäjäkunnan. </w:t>
       </w:r>
       <w:r>
         <w:t xml:space="preserve">On hyvä musitaa että mitä laajempi dokumentointi on, sitä enemmän varsinaisesta pelimoottorista saa irti. </w:t>
@@ -522,98 +802,16 @@
         <w:t xml:space="preserve">Laajin esimerkkien käyttö ja hyödyntäminen näkyi Phaser:llä, jonka esimerkki-sivustolta löytyy satoja eri toimintaa, ominaisuuksia ja käytettävyyttä kuvaavia esimerkkejä. </w:t>
       </w:r>
       <w:r>
-        <w:t>Pelimoottorien</w:t>
-      </w:r>
-      <w:r>
-        <w:t xml:space="preserve"> </w:t>
-      </w:r>
-      <w:r>
-        <w:t xml:space="preserve">käytettävyys </w:t>
-      </w:r>
-      <w:r>
-        <w:t>luo</w:t>
-      </w:r>
-      <w:r>
-        <w:t xml:space="preserve"> kova</w:t>
-      </w:r>
-      <w:r>
-        <w:t>n</w:t>
-      </w:r>
-      <w:r>
-        <w:t xml:space="preserve"> kilpailu</w:t>
-      </w:r>
-      <w:r>
-        <w:t>n</w:t>
-      </w:r>
-      <w:r>
-        <w:t xml:space="preserve"> pelimoottorien </w:t>
-      </w:r>
-      <w:r>
-        <w:t>välille ja siksi</w:t>
-      </w:r>
-      <w:r>
-        <w:t xml:space="preserve"> </w:t>
-      </w:r>
-      <w:r>
-        <w:t>on tärkeää</w:t>
-      </w:r>
-      <w:r>
-        <w:t xml:space="preserve"> että</w:t>
-      </w:r>
-      <w:r>
-        <w:t xml:space="preserve"> käyttäjälle</w:t>
-      </w:r>
-      <w:r>
-        <w:t xml:space="preserve"> selven</w:t>
-      </w:r>
-      <w:r>
-        <w:t>netään pelimoottorin ja sen ominaisuuksien käyttömahdollisuuksia</w:t>
-      </w:r>
-      <w:r>
-        <w:t>. Jokainen pelimoottori toimii</w:t>
+        <w:t>Jokainen pelimoottori toimii</w:t>
       </w:r>
       <w:r>
         <w:t xml:space="preserve"> eri tavalla, joten jokaisen pelimoottorin kohdalla on selvitettävä sen toimivuus. Hyvänä esimerkkinä</w:t>
       </w:r>
       <w:r>
-        <w:t xml:space="preserve"> laajasta</w:t>
-      </w:r>
-      <w:r>
-        <w:t xml:space="preserve"> käyttäjän avustamisesta toimii </w:t>
-      </w:r>
-      <w:r>
-        <w:t>PlayCanvas</w:t>
-      </w:r>
-      <w:r>
-        <w:t>, joka hyödyntää</w:t>
-      </w:r>
-      <w:r>
-        <w:t xml:space="preserve"> normaalien esimerkkien ohella</w:t>
-      </w:r>
-      <w:r>
-        <w:t xml:space="preserve"> Youtubea luoden esimerkkivideo</w:t>
-      </w:r>
-      <w:r>
-        <w:t xml:space="preserve">ita mitä </w:t>
-      </w:r>
-      <w:r>
-        <w:lastRenderedPageBreak/>
-        <w:t>muut pelimoottorit ei</w:t>
-      </w:r>
-      <w:r>
-        <w:t>vät</w:t>
-      </w:r>
-      <w:r>
-        <w:t xml:space="preserve"> omilla sivuillaan</w:t>
-      </w:r>
-      <w:r>
-        <w:t xml:space="preserve"> virallisesti</w:t>
-      </w:r>
-      <w:r>
-        <w:t xml:space="preserve"> </w:t>
-      </w:r>
-      <w:r>
-        <w:t>tee</w:t>
+        <w:t xml:space="preserve"> </w:t>
+      </w:r>
+      <w:r>
+        <w:t>toimii PlayCanvas, joka hyödyntää myös videoesimerkkejä muiden esimerkkien ohella ja julkaisee niitä omilla sivuillaan</w:t>
       </w:r>
       <w:r>
         <w:t>. Tämä</w:t>
@@ -655,22 +853,10 @@
         <w:t xml:space="preserve"> </w:t>
       </w:r>
       <w:r>
-        <w:t>Ei-virallisia v</w:t>
-      </w:r>
-      <w:r>
-        <w:t xml:space="preserve">ideo-esimerkkejä löytyy </w:t>
-      </w:r>
-      <w:r>
-        <w:t>muiltakin pelimoottoreilta</w:t>
-      </w:r>
-      <w:r>
-        <w:t xml:space="preserve"> </w:t>
-      </w:r>
-      <w:r>
-        <w:t>runsaasti käyttäjien luomina</w:t>
-      </w:r>
-      <w:r>
-        <w:t>, mutta niitä ei ole hyödynnetty pelimoottorien virallisilla sivuilla.</w:t>
+        <w:t>Muiden vertailukohteiden sivuilta ei löydy suoraan ohjeistusvideoita, mutta monet käyttäjät tapaavat tehdä niitä itse</w:t>
+      </w:r>
+      <w:r>
+        <w:t>.</w:t>
       </w:r>
       <w:r>
         <w:t xml:space="preserve"> </w:t>
@@ -710,28 +896,7 @@
         <w:t xml:space="preserve">. </w:t>
       </w:r>
       <w:r>
-        <w:t xml:space="preserve">Pelimoottorien ominaisuuksia vertaillessa on hyvä muistaa omat tarpeet ja vaatimukset peliä varten. </w:t>
-      </w:r>
-      <w:r>
-        <w:t>J</w:t>
-      </w:r>
-      <w:r>
-        <w:t xml:space="preserve">os kevyt pelimoottori täyttää käyttäjän tarpeet, ei kannata </w:t>
-      </w:r>
-      <w:r>
-        <w:t>valita raskainta pelimoottoria</w:t>
-      </w:r>
-      <w:r>
-        <w:t>, vaikka se olisi</w:t>
-      </w:r>
-      <w:r>
-        <w:t xml:space="preserve"> arvosteluissa</w:t>
-      </w:r>
-      <w:r>
-        <w:t xml:space="preserve"> paras. Pelimoottori on paras vain silloin, kun itse pystyy hyödyntämään kaikkia sen tarjoamia ominaisuuksia.</w:t>
-      </w:r>
-      <w:r>
-        <w:t xml:space="preserve"> Pelimoottorin ominaisuuksista tärkeinpänä on</w:t>
+        <w:t>Pelimoottorien ominaisuuksia vertaillessa on hyvä muistaa omat tarpeet ja vaatimukset peliä varten. Jos kevyt pelimoottori täyttää käyttäjän tarpeet, ei kannata valita raskainta pelimoottoria, vaikka se olisi arvosteluissa paras. Pelimoottori on paras vain silloin, kun itse pystyy hyödyntämään kaikkia sen tarjoamia ominaisuuksia. Pelimoottorin ominaisuuksista tärkeinpänä on</w:t>
       </w:r>
       <w:r>
         <w:t xml:space="preserve"> moottorien selaintuki</w:t>
@@ -863,25 +1028,40 @@
         <w:t>elimoottoreilla</w:t>
       </w:r>
       <w:r>
-        <w:t>, joka mahdollistaa nostalgisten grafiikkojen käytön mm. pelihahmojen animaatioissa</w:t>
-      </w:r>
-      <w:r>
-        <w:t xml:space="preserve">. </w:t>
+        <w:t xml:space="preserve">, joka mahdollistaa </w:t>
+      </w:r>
+      <w:r>
+        <w:t xml:space="preserve">animoinnin ja se on laajasti käytössä lähes kaikissa </w:t>
+      </w:r>
+      <w:r>
+        <w:t>2D-pelei</w:t>
+      </w:r>
+      <w:r>
+        <w:t xml:space="preserve">ssä. </w:t>
       </w:r>
       <w:r>
         <w:t>O</w:t>
       </w:r>
       <w:r>
-        <w:t xml:space="preserve">petuspelissä Sprite-grafiikalla ei suurta roolia ole, mutta </w:t>
-      </w:r>
-      <w:r>
-        <w:t xml:space="preserve">sen hyödyntäminen </w:t>
-      </w:r>
-      <w:r>
-        <w:t>esimerkiksi anim</w:t>
-      </w:r>
-      <w:r>
-        <w:t xml:space="preserve">oinnissa tuo oman vivahteen pelimaailmaan etenkin kun 80-luvun </w:t>
+        <w:t>petuspelissä</w:t>
+      </w:r>
+      <w:r>
+        <w:t xml:space="preserve"> animointi tehdään pääasiassa</w:t>
+      </w:r>
+      <w:r>
+        <w:t xml:space="preserve"> Sprite-grafiikalla </w:t>
+      </w:r>
+      <w:r>
+        <w:t>ja sen hyödyntämisellä voi tuoda</w:t>
+      </w:r>
+      <w:r>
+        <w:t xml:space="preserve"> </w:t>
+      </w:r>
+      <w:r>
+        <w:t>nostalgisen</w:t>
+      </w:r>
+      <w:r>
+        <w:t xml:space="preserve"> vivahteen pelimaailmaan etenkin kun 80-luvun </w:t>
       </w:r>
       <w:r>
         <w:t xml:space="preserve">pikselimäinen </w:t>
@@ -1035,7 +1215,11 @@
         <w:t xml:space="preserve"> </w:t>
       </w:r>
       <w:r>
-        <w:t>joka tarkoittaa vapaata ohjelmistolisenssiä. Sen käyttäjällä on vapaat oikeudet muokata, kopioida ja käyttää teosta. MIT-lisenssi sallii myös teoksen käytön kaupallisissa suljetun lähdekoodin ohjelmistoissa</w:t>
+        <w:t xml:space="preserve">joka tarkoittaa vapaata ohjelmistolisenssiä. Sen käyttäjällä on vapaat oikeudet muokata, kopioida ja käyttää </w:t>
+      </w:r>
+      <w:r>
+        <w:lastRenderedPageBreak/>
+        <w:t>teosta. MIT-lisenssi sallii myös teoksen käytön kaupallisissa suljetun lähdekoodin ohjelmistoissa</w:t>
       </w:r>
       <w:r>
         <w:t xml:space="preserve"> (Sofokus 2014)</w:t>
@@ -1245,11 +1429,7 @@
         <w:t>ertailukohteista</w:t>
       </w:r>
       <w:r>
-        <w:t xml:space="preserve"> </w:t>
-      </w:r>
-      <w:r>
-        <w:lastRenderedPageBreak/>
-        <w:t>PlayCanvas ja COCO S2D</w:t>
+        <w:t xml:space="preserve"> PlayCanvas ja COCO S2D</w:t>
       </w:r>
       <w:r>
         <w:t xml:space="preserve"> sisältävät myös om</w:t>
@@ -1308,7 +1488,7 @@
     </w:p>
     <w:p>
       <w:pPr>
-        <w:pStyle w:val="Heading2"/>
+        <w:pStyle w:val="Heading1"/>
       </w:pPr>
       <w:r>
         <w:t>Pelimoottorin valinta</w:t>
@@ -1316,11 +1496,97 @@
     </w:p>
     <w:p>
       <w:r>
-        <w:t>VERTAILU VIELÄ KESKEN</w:t>
+        <w:t xml:space="preserve">Pelimoottorin valinnassa käyttötarkoitukseltaan parhaimmaksi valikoitui </w:t>
+      </w:r>
+      <w:r>
+        <w:t>Photon Storm Ltd:n kehittämä Phaser, jonka avulla HTML5</w:t>
+      </w:r>
+      <w:r>
+        <w:t>- ja JavaScript</w:t>
+      </w:r>
+      <w:r>
+        <w:t xml:space="preserve"> </w:t>
+      </w:r>
+      <w:r>
+        <w:t>-</w:t>
+      </w:r>
+      <w:r>
+        <w:t xml:space="preserve">pelien luonti sekä </w:t>
+      </w:r>
+      <w:r>
+        <w:t>työpöydälle</w:t>
+      </w:r>
+      <w:r>
+        <w:t xml:space="preserve"> että mobiililaitteille</w:t>
+      </w:r>
+      <w:r>
+        <w:t xml:space="preserve"> luonnistuu</w:t>
+      </w:r>
+      <w:r>
+        <w:t xml:space="preserve"> </w:t>
+      </w:r>
+      <w:r>
+        <w:t>h</w:t>
+      </w:r>
+      <w:r>
+        <w:t xml:space="preserve">elposti ja vaivattomast. </w:t>
+      </w:r>
+      <w:r>
+        <w:t>Phaserin oma kirjasto on rakennettu Pixi.js kirjaston pohjalle, joka mahdollistaa laajan ominaisuuksien käytön. Phaser hyödyntää mm. kolme sisäänrakennettua fysiikkamoottoria, Pixi.js:n tuoman automaattisen renderöinnin, kolme erilaista animointi kirjastoa</w:t>
+      </w:r>
+      <w:r>
+        <w:t xml:space="preserve"> sekä monia muita elementtejä. Eniten itseäni vakuutti pelimoottorin helppo käyttöönotto sekä laaja esimerkki-kirjasto, jonka avulla kokematon</w:t>
+      </w:r>
+      <w:r>
+        <w:t>kin</w:t>
+      </w:r>
+      <w:r>
+        <w:t xml:space="preserve"> ohjelmoija pääsee nopeasti alkuun. Myös laajat ja aktiiviset foorumit </w:t>
+      </w:r>
+      <w:r>
+        <w:t xml:space="preserve">tarjoavat paljon apua ohjelmoinnissa. Foorumeille lisättyihin kysymyksiin saatetaan vastata jopa samana päivänä, joka auttaa ohjelmoijaa pääsemään nopeasti eteenpäin ongelmista riippumatta.  </w:t>
+      </w:r>
+      <w:r>
+        <w:t xml:space="preserve">Phaser </w:t>
+      </w:r>
+      <w:r>
+        <w:t>pelimoottoria hyödyntävillä on</w:t>
+      </w:r>
+      <w:r>
+        <w:t xml:space="preserve"> </w:t>
+      </w:r>
+      <w:r>
+        <w:t>mahdollisuus</w:t>
+      </w:r>
+      <w:r>
+        <w:t xml:space="preserve"> julkaista ja mainostaa pelejään Photon Stormin kautta</w:t>
+      </w:r>
+      <w:r>
+        <w:t xml:space="preserve"> Phaserin omilla nettisivuilla</w:t>
+      </w:r>
+      <w:r>
+        <w:t>. Tämä tuo huomattavasti lisää arvoa pelin kehitykselle etenkin kun kyseessä on vapaasti käyt</w:t>
+      </w:r>
+      <w:r>
+        <w:t xml:space="preserve">ettävät </w:t>
+      </w:r>
+      <w:r>
+        <w:t>lisen</w:t>
+      </w:r>
+      <w:r>
+        <w:t>ssit sisältävä ohjelmisto</w:t>
+      </w:r>
+      <w:r>
+        <w:t xml:space="preserve">. </w:t>
       </w:r>
       <w:bookmarkStart w:id="0" w:name="_GoBack"/>
       <w:bookmarkEnd w:id="0"/>
     </w:p>
+    <w:p/>
+    <w:p/>
+    <w:p/>
+    <w:p/>
+    <w:p/>
     <w:p>
       <w:pPr>
         <w:sectPr>
@@ -1334,19 +1600,82 @@
     <w:p>
       <w:pPr>
         <w:pStyle w:val="Heading2"/>
-        <w:rPr>
-          <w:lang w:val="en-US"/>
-        </w:rPr>
       </w:pPr>
-      <w:proofErr w:type="spellStart"/>
-      <w:r>
-        <w:rPr>
-          <w:lang w:val="en-US"/>
-        </w:rPr>
+      <w:r>
         <w:lastRenderedPageBreak/>
         <w:t>Viitteet</w:t>
       </w:r>
-      <w:proofErr w:type="spellEnd"/>
+    </w:p>
+    <w:p>
+      <w:pPr>
+        <w:rPr>
+          <w:lang w:val="en-US"/>
+        </w:rPr>
+      </w:pPr>
+      <w:r>
+        <w:t xml:space="preserve">UBM Tech 2014. Game Career Guide – What is a Game Engine? Viitattu 30.10.2014 </w:t>
+      </w:r>
+      <w:hyperlink r:id="rId5" w:history="1">
+        <w:r>
+          <w:rPr>
+            <w:rStyle w:val="Hyperlink"/>
+            <w:lang w:val="en-US"/>
+          </w:rPr>
+          <w:t>www.gamecareerguide.com</w:t>
+        </w:r>
+      </w:hyperlink>
+      <w:r>
+        <w:rPr>
+          <w:lang w:val="en-US"/>
+        </w:rPr>
+        <w:t xml:space="preserve"> &gt; Features &gt; What is a Game Engine?</w:t>
+      </w:r>
+      <w:r>
+        <w:rPr>
+          <w:lang w:val="en-US"/>
+        </w:rPr>
+        <w:t xml:space="preserve"> </w:t>
+      </w:r>
+    </w:p>
+    <w:p>
+      <w:pPr>
+        <w:rPr>
+          <w:lang w:val="en-US"/>
+        </w:rPr>
+      </w:pPr>
+      <w:r>
+        <w:rPr>
+          <w:lang w:val="en-US"/>
+        </w:rPr>
+        <w:t>Janalta Interactive Inc. 2010-2014</w:t>
+      </w:r>
+      <w:r>
+        <w:rPr>
+          <w:lang w:val="en-US"/>
+        </w:rPr>
+        <w:t xml:space="preserve">. Engine. Viitattu  30.10.2014 </w:t>
+      </w:r>
+      <w:hyperlink r:id="rId6" w:history="1">
+        <w:r>
+          <w:rPr>
+            <w:rStyle w:val="Hyperlink"/>
+            <w:lang w:val="en-US"/>
+          </w:rPr>
+          <w:t>www.techopedia.com</w:t>
+        </w:r>
+      </w:hyperlink>
+      <w:r>
+        <w:rPr>
+          <w:lang w:val="en-US"/>
+        </w:rPr>
+        <w:t xml:space="preserve"> &gt; Dictionary &gt; Tags &gt; Software</w:t>
+      </w:r>
+      <w:r>
+        <w:rPr>
+          <w:lang w:val="en-US"/>
+        </w:rPr>
+        <w:t xml:space="preserve"> </w:t>
+      </w:r>
     </w:p>
     <w:p>
       <w:pPr>
@@ -1355,7 +1684,7 @@
           <w:sz w:val="18"/>
           <w:szCs w:val="18"/>
           <w:shd w:val="clear" w:color="auto" w:fill="FFFFFF"/>
-          <w:lang w:val="en-US"/>
+          <w:lang w:val="fr-FR"/>
         </w:rPr>
       </w:pPr>
       <w:r>
@@ -1364,9 +1693,9 @@
           <w:sz w:val="18"/>
           <w:szCs w:val="18"/>
           <w:shd w:val="clear" w:color="auto" w:fill="FFFFFF"/>
-          <w:lang w:val="en-US"/>
-        </w:rPr>
-        <w:t xml:space="preserve">Crafty 2011-2013. </w:t>
+          <w:lang w:val="fr-FR"/>
+        </w:rPr>
+        <w:t>Crafty 2011-2013. Documentation for Crafty.js</w:t>
       </w:r>
       <w:r>
         <w:rPr>
@@ -1374,9 +1703,9 @@
           <w:sz w:val="18"/>
           <w:szCs w:val="18"/>
           <w:shd w:val="clear" w:color="auto" w:fill="FFFFFF"/>
-          <w:lang w:val="en-US"/>
-        </w:rPr>
-        <w:t>Documentation for Crafty.js</w:t>
+          <w:lang w:val="fr-FR"/>
+        </w:rPr>
+        <w:t xml:space="preserve">. </w:t>
       </w:r>
       <w:r>
         <w:rPr>
@@ -1384,30 +1713,11 @@
           <w:sz w:val="18"/>
           <w:szCs w:val="18"/>
           <w:shd w:val="clear" w:color="auto" w:fill="FFFFFF"/>
-          <w:lang w:val="en-US"/>
-        </w:rPr>
-        <w:t xml:space="preserve">. </w:t>
-      </w:r>
-      <w:r>
-        <w:rPr>
-          <w:rFonts w:ascii="Arial" w:hAnsi="Arial" w:cs="Arial"/>
-          <w:sz w:val="18"/>
-          <w:szCs w:val="18"/>
-          <w:shd w:val="clear" w:color="auto" w:fill="FFFFFF"/>
-        </w:rPr>
-        <w:t>Viitattu 23.10.2014</w:t>
-      </w:r>
-      <w:r>
-        <w:rPr>
-          <w:rFonts w:ascii="Arial" w:hAnsi="Arial" w:cs="Arial"/>
-          <w:sz w:val="18"/>
-          <w:szCs w:val="18"/>
-          <w:shd w:val="clear" w:color="auto" w:fill="FFFFFF"/>
-          <w:lang w:val="en-US"/>
-        </w:rPr>
-        <w:t xml:space="preserve"> </w:t>
-      </w:r>
-      <w:hyperlink r:id="rId5" w:history="1">
+          <w:lang w:val="fr-FR"/>
+        </w:rPr>
+        <w:t xml:space="preserve">Viitattu 23.10.2014 </w:t>
+      </w:r>
+      <w:hyperlink r:id="rId7" w:history="1">
         <w:r>
           <w:rPr>
             <w:rStyle w:val="Hyperlink"/>
@@ -1415,11 +1725,51 @@
             <w:sz w:val="18"/>
             <w:szCs w:val="18"/>
             <w:shd w:val="clear" w:color="auto" w:fill="FFFFFF"/>
-            <w:lang w:val="en-US"/>
+            <w:lang w:val="fr-FR"/>
           </w:rPr>
           <w:t>www.craftyjs.com</w:t>
         </w:r>
       </w:hyperlink>
+      <w:r>
+        <w:rPr>
+          <w:rFonts w:ascii="Arial" w:hAnsi="Arial" w:cs="Arial"/>
+          <w:sz w:val="18"/>
+          <w:szCs w:val="18"/>
+          <w:shd w:val="clear" w:color="auto" w:fill="FFFFFF"/>
+          <w:lang w:val="fr-FR"/>
+        </w:rPr>
+        <w:t xml:space="preserve"> &gt; D</w:t>
+      </w:r>
+      <w:r>
+        <w:rPr>
+          <w:rFonts w:ascii="Arial" w:hAnsi="Arial" w:cs="Arial"/>
+          <w:sz w:val="18"/>
+          <w:szCs w:val="18"/>
+          <w:shd w:val="clear" w:color="auto" w:fill="FFFFFF"/>
+          <w:lang w:val="fr-FR"/>
+        </w:rPr>
+        <w:t>ocumentation</w:t>
+      </w:r>
+      <w:r>
+        <w:rPr>
+          <w:rFonts w:ascii="Arial" w:hAnsi="Arial" w:cs="Arial"/>
+          <w:sz w:val="18"/>
+          <w:szCs w:val="18"/>
+          <w:shd w:val="clear" w:color="auto" w:fill="FFFFFF"/>
+          <w:lang w:val="fr-FR"/>
+        </w:rPr>
+        <w:t>.</w:t>
+      </w:r>
+    </w:p>
+    <w:p>
+      <w:pPr>
+        <w:rPr>
+          <w:rFonts w:ascii="Arial" w:hAnsi="Arial" w:cs="Arial"/>
+          <w:sz w:val="18"/>
+          <w:szCs w:val="18"/>
+          <w:shd w:val="clear" w:color="auto" w:fill="FFFFFF"/>
+        </w:rPr>
+      </w:pPr>
       <w:r>
         <w:rPr>
           <w:rFonts w:ascii="Arial" w:hAnsi="Arial" w:cs="Arial"/>
@@ -1428,7 +1778,7 @@
           <w:shd w:val="clear" w:color="auto" w:fill="FFFFFF"/>
           <w:lang w:val="en-US"/>
         </w:rPr>
-        <w:t xml:space="preserve"> &gt; D</w:t>
+        <w:t>COSS</w:t>
       </w:r>
       <w:r>
         <w:rPr>
@@ -1438,7 +1788,7 @@
           <w:shd w:val="clear" w:color="auto" w:fill="FFFFFF"/>
           <w:lang w:val="en-US"/>
         </w:rPr>
-        <w:t>ocumentation</w:t>
+        <w:t xml:space="preserve"> </w:t>
       </w:r>
       <w:r>
         <w:rPr>
@@ -1446,39 +1796,10 @@
           <w:sz w:val="18"/>
           <w:szCs w:val="18"/>
           <w:shd w:val="clear" w:color="auto" w:fill="FFFFFF"/>
-          <w:lang w:val="en-US"/>
-        </w:rPr>
-        <w:t>.</w:t>
-      </w:r>
-    </w:p>
-    <w:p>
-      <w:pPr>
-        <w:rPr>
-          <w:rFonts w:ascii="Arial" w:hAnsi="Arial" w:cs="Arial"/>
-          <w:sz w:val="18"/>
-          <w:szCs w:val="18"/>
-          <w:shd w:val="clear" w:color="auto" w:fill="FFFFFF"/>
-        </w:rPr>
-      </w:pPr>
-      <w:r>
-        <w:rPr>
-          <w:rFonts w:ascii="Arial" w:hAnsi="Arial" w:cs="Arial"/>
-          <w:sz w:val="18"/>
-          <w:szCs w:val="18"/>
-          <w:shd w:val="clear" w:color="auto" w:fill="FFFFFF"/>
-        </w:rPr>
-        <w:t>COSS</w:t>
-      </w:r>
-      <w:r>
-        <w:rPr>
-          <w:rFonts w:ascii="Arial" w:hAnsi="Arial" w:cs="Arial"/>
-          <w:sz w:val="18"/>
-          <w:szCs w:val="18"/>
-          <w:shd w:val="clear" w:color="auto" w:fill="FFFFFF"/>
-        </w:rPr>
-        <w:t xml:space="preserve"> 2014. Avoin lähdekoodi. Viitattu 23.10.2014 </w:t>
-      </w:r>
-      <w:hyperlink r:id="rId6" w:history="1">
+        </w:rPr>
+        <w:t xml:space="preserve">2014. Avoin lähdekoodi. Viitattu 23.10.2014 </w:t>
+      </w:r>
+      <w:hyperlink r:id="rId8" w:history="1">
         <w:r>
           <w:rPr>
             <w:rStyle w:val="Hyperlink"/>
@@ -1564,7 +1885,7 @@
         </w:rPr>
         <w:t xml:space="preserve">. Viitattu 23.10.2014 </w:t>
       </w:r>
-      <w:hyperlink r:id="rId7" w:history="1">
+      <w:hyperlink r:id="rId9" w:history="1">
         <w:r>
           <w:rPr>
             <w:rStyle w:val="Hyperlink"/>
@@ -2111,6 +2432,104 @@
       <w:u w:val="single"/>
     </w:rPr>
   </w:style>
+  <w:style w:type="character" w:styleId="CommentReference">
+    <w:name w:val="annotation reference"/>
+    <w:basedOn w:val="DefaultParagraphFont"/>
+    <w:uiPriority w:val="99"/>
+    <w:semiHidden/>
+    <w:unhideWhenUsed/>
+    <w:rsid w:val="00457167"/>
+    <w:rPr>
+      <w:sz w:val="16"/>
+      <w:szCs w:val="16"/>
+    </w:rPr>
+  </w:style>
+  <w:style w:type="paragraph" w:styleId="CommentText">
+    <w:name w:val="annotation text"/>
+    <w:basedOn w:val="Normal"/>
+    <w:link w:val="CommentTextChar"/>
+    <w:uiPriority w:val="99"/>
+    <w:semiHidden/>
+    <w:unhideWhenUsed/>
+    <w:rsid w:val="00457167"/>
+    <w:pPr>
+      <w:spacing w:line="240" w:lineRule="auto"/>
+    </w:pPr>
+    <w:rPr>
+      <w:sz w:val="20"/>
+      <w:szCs w:val="20"/>
+    </w:rPr>
+  </w:style>
+  <w:style w:type="character" w:customStyle="1" w:styleId="CommentTextChar">
+    <w:name w:val="Comment Text Char"/>
+    <w:basedOn w:val="DefaultParagraphFont"/>
+    <w:link w:val="CommentText"/>
+    <w:uiPriority w:val="99"/>
+    <w:semiHidden/>
+    <w:rsid w:val="00457167"/>
+    <w:rPr>
+      <w:sz w:val="20"/>
+      <w:szCs w:val="20"/>
+    </w:rPr>
+  </w:style>
+  <w:style w:type="paragraph" w:styleId="CommentSubject">
+    <w:name w:val="annotation subject"/>
+    <w:basedOn w:val="CommentText"/>
+    <w:next w:val="CommentText"/>
+    <w:link w:val="CommentSubjectChar"/>
+    <w:uiPriority w:val="99"/>
+    <w:semiHidden/>
+    <w:unhideWhenUsed/>
+    <w:rsid w:val="00457167"/>
+    <w:rPr>
+      <w:b/>
+      <w:bCs/>
+    </w:rPr>
+  </w:style>
+  <w:style w:type="character" w:customStyle="1" w:styleId="CommentSubjectChar">
+    <w:name w:val="Comment Subject Char"/>
+    <w:basedOn w:val="CommentTextChar"/>
+    <w:link w:val="CommentSubject"/>
+    <w:uiPriority w:val="99"/>
+    <w:semiHidden/>
+    <w:rsid w:val="00457167"/>
+    <w:rPr>
+      <w:b/>
+      <w:bCs/>
+      <w:sz w:val="20"/>
+      <w:szCs w:val="20"/>
+    </w:rPr>
+  </w:style>
+  <w:style w:type="paragraph" w:styleId="BalloonText">
+    <w:name w:val="Balloon Text"/>
+    <w:basedOn w:val="Normal"/>
+    <w:link w:val="BalloonTextChar"/>
+    <w:uiPriority w:val="99"/>
+    <w:semiHidden/>
+    <w:unhideWhenUsed/>
+    <w:rsid w:val="00457167"/>
+    <w:pPr>
+      <w:spacing w:after="0" w:line="240" w:lineRule="auto"/>
+    </w:pPr>
+    <w:rPr>
+      <w:rFonts w:ascii="Segoe UI" w:hAnsi="Segoe UI" w:cs="Segoe UI"/>
+      <w:sz w:val="18"/>
+      <w:szCs w:val="18"/>
+    </w:rPr>
+  </w:style>
+  <w:style w:type="character" w:customStyle="1" w:styleId="BalloonTextChar">
+    <w:name w:val="Balloon Text Char"/>
+    <w:basedOn w:val="DefaultParagraphFont"/>
+    <w:link w:val="BalloonText"/>
+    <w:uiPriority w:val="99"/>
+    <w:semiHidden/>
+    <w:rsid w:val="00457167"/>
+    <w:rPr>
+      <w:rFonts w:ascii="Segoe UI" w:hAnsi="Segoe UI" w:cs="Segoe UI"/>
+      <w:sz w:val="18"/>
+      <w:szCs w:val="18"/>
+    </w:rPr>
+  </w:style>
 </w:styles>
 </file>
 
@@ -2380,7 +2799,7 @@
 </file>
 
 <file path=customXml/itemProps1.xml><?xml version="1.0" encoding="utf-8"?>
-<ds:datastoreItem xmlns:ds="http://schemas.openxmlformats.org/officeDocument/2006/customXml" ds:itemID="{37F15BE0-E3CD-429B-A6C3-2F28732BA8AB}">
+<ds:datastoreItem xmlns:ds="http://schemas.openxmlformats.org/officeDocument/2006/customXml" ds:itemID="{46BC9256-9E41-42CC-ABD8-1B25C09CE274}">
   <ds:schemaRefs>
     <ds:schemaRef ds:uri="http://schemas.openxmlformats.org/officeDocument/2006/bibliography"/>
   </ds:schemaRefs>

</xml_diff>